<commit_message>
Merging in changes for SRS v0.14 from Canvas.
</commit_message>
<xml_diff>
--- a/UAH Fit Vault Sofware Requirements.docx
+++ b/UAH Fit Vault Sofware Requirements.docx
@@ -1368,9 +1368,6 @@
         </w:tc>
       </w:tr>
       <w:tr>
-        <w:trPr>
-          <w:ins w:id="4" w:author="Glen" w:date="2015-11-06T22:08:00Z"/>
-        </w:trPr>
         <w:tc>
           <w:tcPr>
             <w:tcW w:w="1440" w:type="dxa"/>
@@ -1384,16 +1381,11 @@
           <w:p>
             <w:pPr>
               <w:pStyle w:val="BodyText1"/>
-              <w:rPr>
-                <w:ins w:id="5" w:author="Glen" w:date="2015-11-06T22:08:00Z"/>
-              </w:rPr>
-            </w:pPr>
-            <w:ins w:id="6" w:author="Glen" w:date="2015-11-06T22:08:00Z">
-              <w:r>
-                <w:lastRenderedPageBreak/>
-                <w:t>0.13</w:t>
-              </w:r>
-            </w:ins>
+            </w:pPr>
+            <w:r>
+              <w:lastRenderedPageBreak/>
+              <w:t>0.13</w:t>
+            </w:r>
           </w:p>
         </w:tc>
         <w:tc>
@@ -1409,17 +1401,10 @@
           <w:p>
             <w:pPr>
               <w:pStyle w:val="BodyText1"/>
-              <w:rPr>
-                <w:ins w:id="7" w:author="Glen" w:date="2015-11-06T22:08:00Z"/>
-              </w:rPr>
-            </w:pPr>
-            <w:ins w:id="8" w:author="Glen" w:date="2015-11-06T22:08:00Z">
-              <w:r>
-                <w:t>11/6/15</w:t>
-              </w:r>
-              <w:bookmarkStart w:id="9" w:name="_GoBack"/>
-              <w:bookmarkEnd w:id="9"/>
-            </w:ins>
+            </w:pPr>
+            <w:r>
+              <w:t>11/6/15</w:t>
+            </w:r>
           </w:p>
         </w:tc>
         <w:tc>
@@ -1435,20 +1420,10 @@
           <w:p>
             <w:pPr>
               <w:pStyle w:val="BodyText1"/>
-              <w:rPr>
-                <w:ins w:id="10" w:author="Glen" w:date="2015-11-06T22:08:00Z"/>
-              </w:rPr>
-            </w:pPr>
-            <w:ins w:id="11" w:author="Glen" w:date="2015-11-06T22:08:00Z">
-              <w:r>
-                <w:t>Adding physician role descriptions</w:t>
-              </w:r>
-            </w:ins>
-            <w:ins w:id="12" w:author="Glen" w:date="2015-11-06T22:09:00Z">
-              <w:r>
-                <w:t>.</w:t>
-              </w:r>
-            </w:ins>
+            </w:pPr>
+            <w:r>
+              <w:t>Adding physician role descriptions.</w:t>
+            </w:r>
           </w:p>
         </w:tc>
         <w:tc>
@@ -1464,14 +1439,112 @@
           <w:p>
             <w:pPr>
               <w:pStyle w:val="BodyText1"/>
-              <w:rPr>
-                <w:ins w:id="13" w:author="Glen" w:date="2015-11-06T22:08:00Z"/>
-              </w:rPr>
-            </w:pPr>
-            <w:ins w:id="14" w:author="Glen" w:date="2015-11-06T22:09:00Z">
+            </w:pPr>
+            <w:r>
+              <w:t>G. Riden</w:t>
+            </w:r>
+          </w:p>
+        </w:tc>
+      </w:tr>
+      <w:tr>
+        <w:trPr>
+          <w:ins w:id="4" w:author="Glen" w:date="2015-11-08T10:08:00Z"/>
+        </w:trPr>
+        <w:tc>
+          <w:tcPr>
+            <w:tcW w:w="1440" w:type="dxa"/>
+            <w:tcBorders>
+              <w:top w:val="single" w:sz="4" w:space="0" w:color="auto"/>
+              <w:left w:val="single" w:sz="4" w:space="0" w:color="auto"/>
+              <w:bottom w:val="single" w:sz="4" w:space="0" w:color="auto"/>
+              <w:right w:val="single" w:sz="4" w:space="0" w:color="auto"/>
+            </w:tcBorders>
+          </w:tcPr>
+          <w:p>
+            <w:pPr>
+              <w:pStyle w:val="BodyText1"/>
+              <w:rPr>
+                <w:ins w:id="5" w:author="Glen" w:date="2015-11-08T10:08:00Z"/>
+              </w:rPr>
+            </w:pPr>
+            <w:ins w:id="6" w:author="Glen" w:date="2015-11-08T10:08:00Z">
               <w:r>
-                <w:t>G. Riden</w:t>
+                <w:t>0.14</w:t>
               </w:r>
+            </w:ins>
+          </w:p>
+        </w:tc>
+        <w:tc>
+          <w:tcPr>
+            <w:tcW w:w="1620" w:type="dxa"/>
+            <w:tcBorders>
+              <w:top w:val="single" w:sz="4" w:space="0" w:color="auto"/>
+              <w:left w:val="single" w:sz="4" w:space="0" w:color="auto"/>
+              <w:bottom w:val="single" w:sz="4" w:space="0" w:color="auto"/>
+              <w:right w:val="single" w:sz="4" w:space="0" w:color="auto"/>
+            </w:tcBorders>
+          </w:tcPr>
+          <w:p>
+            <w:pPr>
+              <w:pStyle w:val="BodyText1"/>
+              <w:rPr>
+                <w:ins w:id="7" w:author="Glen" w:date="2015-11-08T10:08:00Z"/>
+              </w:rPr>
+            </w:pPr>
+            <w:ins w:id="8" w:author="Glen" w:date="2015-11-08T10:08:00Z">
+              <w:r>
+                <w:t>11/7/15</w:t>
+              </w:r>
+            </w:ins>
+          </w:p>
+        </w:tc>
+        <w:tc>
+          <w:tcPr>
+            <w:tcW w:w="3790" w:type="dxa"/>
+            <w:tcBorders>
+              <w:top w:val="single" w:sz="4" w:space="0" w:color="auto"/>
+              <w:left w:val="single" w:sz="4" w:space="0" w:color="auto"/>
+              <w:bottom w:val="single" w:sz="4" w:space="0" w:color="auto"/>
+              <w:right w:val="single" w:sz="4" w:space="0" w:color="auto"/>
+            </w:tcBorders>
+          </w:tcPr>
+          <w:p>
+            <w:pPr>
+              <w:pStyle w:val="BodyText1"/>
+              <w:rPr>
+                <w:ins w:id="9" w:author="Glen" w:date="2015-11-08T10:08:00Z"/>
+              </w:rPr>
+            </w:pPr>
+            <w:ins w:id="10" w:author="Glen" w:date="2015-11-08T10:08:00Z">
+              <w:r>
+                <w:t>G. Riden merged in changes from J. Duggan v0.14 on Canvas</w:t>
+              </w:r>
+            </w:ins>
+          </w:p>
+        </w:tc>
+        <w:tc>
+          <w:tcPr>
+            <w:tcW w:w="1790" w:type="dxa"/>
+            <w:tcBorders>
+              <w:top w:val="single" w:sz="4" w:space="0" w:color="auto"/>
+              <w:left w:val="single" w:sz="4" w:space="0" w:color="auto"/>
+              <w:bottom w:val="single" w:sz="4" w:space="0" w:color="auto"/>
+              <w:right w:val="single" w:sz="4" w:space="0" w:color="auto"/>
+            </w:tcBorders>
+          </w:tcPr>
+          <w:p>
+            <w:pPr>
+              <w:pStyle w:val="BodyText1"/>
+              <w:rPr>
+                <w:ins w:id="11" w:author="Glen" w:date="2015-11-08T10:08:00Z"/>
+              </w:rPr>
+            </w:pPr>
+            <w:ins w:id="12" w:author="Glen" w:date="2015-11-08T10:08:00Z">
+              <w:r>
+                <w:t>J. Duggan</w:t>
+              </w:r>
+              <w:bookmarkStart w:id="13" w:name="_GoBack"/>
+              <w:bookmarkEnd w:id="13"/>
             </w:ins>
           </w:p>
         </w:tc>
@@ -1535,7 +1608,7 @@
               <w:rStyle w:val="Heading1Char"/>
             </w:rPr>
           </w:pPr>
-          <w:bookmarkStart w:id="15" w:name="_Toc434541810"/>
+          <w:bookmarkStart w:id="14" w:name="_Toc434541810"/>
           <w:r>
             <w:rPr>
               <w:rStyle w:val="Heading1Char"/>
@@ -1549,7 +1622,7 @@
             </w:rPr>
             <w:t>Contents</w:t>
           </w:r>
-          <w:bookmarkEnd w:id="15"/>
+          <w:bookmarkEnd w:id="14"/>
         </w:p>
         <w:p>
           <w:pPr>
@@ -3213,22 +3286,22 @@
         <w:pStyle w:val="Heading1"/>
         <w:spacing w:after="200" w:line="360" w:lineRule="auto"/>
       </w:pPr>
-      <w:bookmarkStart w:id="20" w:name="_Toc434541811"/>
+      <w:bookmarkStart w:id="15" w:name="_Toc434541811"/>
       <w:r>
         <w:t>Introduction</w:t>
       </w:r>
-      <w:bookmarkEnd w:id="20"/>
+      <w:bookmarkEnd w:id="15"/>
     </w:p>
     <w:p>
       <w:pPr>
         <w:pStyle w:val="Heading2"/>
         <w:spacing w:line="360" w:lineRule="auto"/>
       </w:pPr>
-      <w:bookmarkStart w:id="21" w:name="_Toc434541812"/>
+      <w:bookmarkStart w:id="16" w:name="_Toc434541812"/>
       <w:r>
         <w:t>Purpose</w:t>
       </w:r>
-      <w:bookmarkEnd w:id="21"/>
+      <w:bookmarkEnd w:id="16"/>
     </w:p>
     <w:p>
       <w:r>
@@ -3272,11 +3345,11 @@
       <w:pPr>
         <w:pStyle w:val="Heading2"/>
       </w:pPr>
-      <w:bookmarkStart w:id="22" w:name="_Toc434541813"/>
+      <w:bookmarkStart w:id="17" w:name="_Toc434541813"/>
       <w:r>
         <w:t>Scope</w:t>
       </w:r>
-      <w:bookmarkEnd w:id="22"/>
+      <w:bookmarkEnd w:id="17"/>
     </w:p>
     <w:p>
       <w:r>
@@ -3526,22 +3599,22 @@
       <w:pPr>
         <w:pStyle w:val="Heading2"/>
       </w:pPr>
-      <w:bookmarkStart w:id="23" w:name="_Toc434541814"/>
+      <w:bookmarkStart w:id="18" w:name="_Toc434541814"/>
       <w:r>
         <w:t>Definitions, Acronyms, and Abbreviations</w:t>
       </w:r>
-      <w:bookmarkEnd w:id="23"/>
+      <w:bookmarkEnd w:id="18"/>
     </w:p>
     <w:p/>
     <w:p>
       <w:pPr>
         <w:pStyle w:val="Heading2"/>
       </w:pPr>
-      <w:bookmarkStart w:id="24" w:name="_Toc434541815"/>
+      <w:bookmarkStart w:id="19" w:name="_Toc434541815"/>
       <w:r>
         <w:t>References</w:t>
       </w:r>
-      <w:bookmarkEnd w:id="24"/>
+      <w:bookmarkEnd w:id="19"/>
     </w:p>
     <w:p>
       <w:pPr>
@@ -3594,11 +3667,11 @@
       <w:pPr>
         <w:pStyle w:val="Heading2"/>
       </w:pPr>
-      <w:bookmarkStart w:id="25" w:name="_Toc434541816"/>
+      <w:bookmarkStart w:id="20" w:name="_Toc434541816"/>
       <w:r>
         <w:t>Overview</w:t>
       </w:r>
-      <w:bookmarkEnd w:id="25"/>
+      <w:bookmarkEnd w:id="20"/>
     </w:p>
     <w:p>
       <w:r>
@@ -3609,11 +3682,11 @@
       <w:pPr>
         <w:pStyle w:val="Heading1"/>
       </w:pPr>
-      <w:bookmarkStart w:id="26" w:name="_Toc434541817"/>
+      <w:bookmarkStart w:id="21" w:name="_Toc434541817"/>
       <w:r>
         <w:t>Overall Description</w:t>
       </w:r>
-      <w:bookmarkEnd w:id="26"/>
+      <w:bookmarkEnd w:id="21"/>
     </w:p>
     <w:p>
       <w:pPr>
@@ -3633,32 +3706,32 @@
           <w:szCs w:val="28"/>
         </w:rPr>
       </w:pPr>
-      <w:bookmarkStart w:id="27" w:name="_Toc430564285"/>
-      <w:bookmarkStart w:id="28" w:name="_Toc430564338"/>
-      <w:bookmarkStart w:id="29" w:name="_Toc430564615"/>
-      <w:bookmarkStart w:id="30" w:name="_Toc431145053"/>
-      <w:bookmarkStart w:id="31" w:name="_Toc432366808"/>
-      <w:bookmarkStart w:id="32" w:name="_Toc434192814"/>
-      <w:bookmarkStart w:id="33" w:name="_Toc434194379"/>
-      <w:bookmarkStart w:id="34" w:name="_Toc434541818"/>
+      <w:bookmarkStart w:id="22" w:name="_Toc430564285"/>
+      <w:bookmarkStart w:id="23" w:name="_Toc430564338"/>
+      <w:bookmarkStart w:id="24" w:name="_Toc430564615"/>
+      <w:bookmarkStart w:id="25" w:name="_Toc431145053"/>
+      <w:bookmarkStart w:id="26" w:name="_Toc432366808"/>
+      <w:bookmarkStart w:id="27" w:name="_Toc434192814"/>
+      <w:bookmarkStart w:id="28" w:name="_Toc434194379"/>
+      <w:bookmarkStart w:id="29" w:name="_Toc434541818"/>
+      <w:bookmarkEnd w:id="22"/>
+      <w:bookmarkEnd w:id="23"/>
+      <w:bookmarkEnd w:id="24"/>
+      <w:bookmarkEnd w:id="25"/>
+      <w:bookmarkEnd w:id="26"/>
       <w:bookmarkEnd w:id="27"/>
       <w:bookmarkEnd w:id="28"/>
       <w:bookmarkEnd w:id="29"/>
-      <w:bookmarkEnd w:id="30"/>
-      <w:bookmarkEnd w:id="31"/>
-      <w:bookmarkEnd w:id="32"/>
-      <w:bookmarkEnd w:id="33"/>
-      <w:bookmarkEnd w:id="34"/>
     </w:p>
     <w:p>
       <w:pPr>
         <w:pStyle w:val="Heading2"/>
       </w:pPr>
-      <w:bookmarkStart w:id="35" w:name="_Toc434541819"/>
+      <w:bookmarkStart w:id="30" w:name="_Toc434541819"/>
       <w:r>
         <w:t>Product Perspective</w:t>
       </w:r>
-      <w:bookmarkEnd w:id="35"/>
+      <w:bookmarkEnd w:id="30"/>
     </w:p>
     <w:p>
       <w:r>
@@ -3678,11 +3751,11 @@
       <w:pPr>
         <w:pStyle w:val="Heading2"/>
       </w:pPr>
-      <w:bookmarkStart w:id="36" w:name="_Toc434541820"/>
+      <w:bookmarkStart w:id="31" w:name="_Toc434541820"/>
       <w:r>
         <w:t>Product Functions</w:t>
       </w:r>
-      <w:bookmarkEnd w:id="36"/>
+      <w:bookmarkEnd w:id="31"/>
     </w:p>
     <w:p>
       <w:pPr>
@@ -3845,11 +3918,11 @@
       <w:pPr>
         <w:pStyle w:val="Heading2"/>
       </w:pPr>
-      <w:bookmarkStart w:id="37" w:name="_Toc434541821"/>
+      <w:bookmarkStart w:id="32" w:name="_Toc434541821"/>
       <w:r>
         <w:t>User Characteristics</w:t>
       </w:r>
-      <w:bookmarkEnd w:id="37"/>
+      <w:bookmarkEnd w:id="32"/>
     </w:p>
     <w:p>
       <w:pPr>
@@ -4235,14 +4308,14 @@
       <w:pPr>
         <w:pStyle w:val="Heading2"/>
       </w:pPr>
-      <w:bookmarkStart w:id="38" w:name="_Toc434541822"/>
+      <w:bookmarkStart w:id="33" w:name="_Toc434541822"/>
       <w:r>
         <w:t>Constraints</w:t>
       </w:r>
-      <w:bookmarkEnd w:id="38"/>
+      <w:bookmarkEnd w:id="33"/>
     </w:p>
     <w:p>
-      <w:commentRangeStart w:id="39"/>
+      <w:commentRangeStart w:id="34"/>
       <w:r>
         <w:t xml:space="preserve">The software must be accessible </w:t>
       </w:r>
@@ -4255,12 +4328,12 @@
       <w:r>
         <w:t xml:space="preserve">  The follow table illustrates the minimum recommended version for each browser.</w:t>
       </w:r>
-      <w:commentRangeEnd w:id="39"/>
+      <w:commentRangeEnd w:id="34"/>
       <w:r>
         <w:rPr>
           <w:rStyle w:val="CommentReference"/>
         </w:rPr>
-        <w:commentReference w:id="39"/>
+        <w:commentReference w:id="34"/>
       </w:r>
     </w:p>
     <w:tbl>
@@ -4462,11 +4535,11 @@
       <w:pPr>
         <w:pStyle w:val="Heading2"/>
       </w:pPr>
-      <w:bookmarkStart w:id="40" w:name="_Toc434541823"/>
+      <w:bookmarkStart w:id="35" w:name="_Toc434541823"/>
       <w:r>
         <w:t>Assumptions and Dependencies</w:t>
       </w:r>
-      <w:bookmarkEnd w:id="40"/>
+      <w:bookmarkEnd w:id="35"/>
     </w:p>
     <w:p>
       <w:r>
@@ -4477,13 +4550,13 @@
       <w:pPr>
         <w:pStyle w:val="Heading1"/>
       </w:pPr>
-      <w:bookmarkStart w:id="41" w:name="_Toc434541824"/>
-      <w:commentRangeStart w:id="42"/>
+      <w:bookmarkStart w:id="36" w:name="_Toc434541824"/>
+      <w:commentRangeStart w:id="37"/>
       <w:r>
         <w:t>Specific Requirements</w:t>
       </w:r>
-      <w:bookmarkEnd w:id="41"/>
-      <w:commentRangeEnd w:id="42"/>
+      <w:bookmarkEnd w:id="36"/>
+      <w:commentRangeEnd w:id="37"/>
       <w:r>
         <w:rPr>
           <w:rStyle w:val="CommentReference"/>
@@ -4492,7 +4565,7 @@
           <w:bCs w:val="0"/>
           <w:color w:val="auto"/>
         </w:rPr>
-        <w:commentReference w:id="42"/>
+        <w:commentReference w:id="37"/>
       </w:r>
     </w:p>
     <w:p>
@@ -4513,22 +4586,22 @@
           <w:szCs w:val="28"/>
         </w:rPr>
       </w:pPr>
-      <w:bookmarkStart w:id="43" w:name="_Toc430564292"/>
-      <w:bookmarkStart w:id="44" w:name="_Toc430564345"/>
-      <w:bookmarkStart w:id="45" w:name="_Toc430564622"/>
-      <w:bookmarkStart w:id="46" w:name="_Toc431145060"/>
-      <w:bookmarkStart w:id="47" w:name="_Toc432366815"/>
-      <w:bookmarkStart w:id="48" w:name="_Toc434192821"/>
-      <w:bookmarkStart w:id="49" w:name="_Toc434194386"/>
-      <w:bookmarkStart w:id="50" w:name="_Toc434541825"/>
+      <w:bookmarkStart w:id="38" w:name="_Toc430564292"/>
+      <w:bookmarkStart w:id="39" w:name="_Toc430564345"/>
+      <w:bookmarkStart w:id="40" w:name="_Toc430564622"/>
+      <w:bookmarkStart w:id="41" w:name="_Toc431145060"/>
+      <w:bookmarkStart w:id="42" w:name="_Toc432366815"/>
+      <w:bookmarkStart w:id="43" w:name="_Toc434192821"/>
+      <w:bookmarkStart w:id="44" w:name="_Toc434194386"/>
+      <w:bookmarkStart w:id="45" w:name="_Toc434541825"/>
+      <w:bookmarkEnd w:id="38"/>
+      <w:bookmarkEnd w:id="39"/>
+      <w:bookmarkEnd w:id="40"/>
+      <w:bookmarkEnd w:id="41"/>
+      <w:bookmarkEnd w:id="42"/>
       <w:bookmarkEnd w:id="43"/>
       <w:bookmarkEnd w:id="44"/>
       <w:bookmarkEnd w:id="45"/>
-      <w:bookmarkEnd w:id="46"/>
-      <w:bookmarkEnd w:id="47"/>
-      <w:bookmarkEnd w:id="48"/>
-      <w:bookmarkEnd w:id="49"/>
-      <w:bookmarkEnd w:id="50"/>
     </w:p>
     <w:p>
       <w:pPr>
@@ -4548,12 +4621,12 @@
           <w:szCs w:val="28"/>
         </w:rPr>
       </w:pPr>
-      <w:bookmarkStart w:id="51" w:name="_Toc434192822"/>
-      <w:bookmarkStart w:id="52" w:name="_Toc434194387"/>
-      <w:bookmarkStart w:id="53" w:name="_Toc434541826"/>
-      <w:bookmarkEnd w:id="51"/>
-      <w:bookmarkEnd w:id="52"/>
-      <w:bookmarkEnd w:id="53"/>
+      <w:bookmarkStart w:id="46" w:name="_Toc434192822"/>
+      <w:bookmarkStart w:id="47" w:name="_Toc434194387"/>
+      <w:bookmarkStart w:id="48" w:name="_Toc434541826"/>
+      <w:bookmarkEnd w:id="46"/>
+      <w:bookmarkEnd w:id="47"/>
+      <w:bookmarkEnd w:id="48"/>
     </w:p>
     <w:p>
       <w:pPr>
@@ -4563,11 +4636,11 @@
           <w:numId w:val="4"/>
         </w:numPr>
       </w:pPr>
-      <w:bookmarkStart w:id="54" w:name="_Toc434541827"/>
+      <w:bookmarkStart w:id="49" w:name="_Toc434541827"/>
       <w:r>
         <w:t>Functional Requirements</w:t>
       </w:r>
-      <w:bookmarkEnd w:id="54"/>
+      <w:bookmarkEnd w:id="49"/>
     </w:p>
     <w:p>
       <w:pPr>
@@ -4596,50 +4669,54 @@
       <w:pPr>
         <w:pStyle w:val="Heading5"/>
       </w:pPr>
-      <w:commentRangeStart w:id="55"/>
       <w:r>
         <w:t>Patient</w:t>
       </w:r>
-      <w:commentRangeEnd w:id="55"/>
+    </w:p>
+    <w:p>
+      <w:pPr>
+        <w:pStyle w:val="Heading6"/>
+        <w:rPr>
+          <w:ins w:id="50" w:author="Glen" w:date="2015-11-08T10:03:00Z"/>
+        </w:rPr>
+      </w:pPr>
+      <w:ins w:id="51" w:author="Glen" w:date="2015-11-08T10:03:00Z">
+        <w:r>
+          <w:t xml:space="preserve">At a minimum, the system shall store the following information about a patient accounts: unique patient id, username, password, age, weight, height, race, gender, and account status (enabled/disabled). </w:t>
+        </w:r>
+      </w:ins>
+    </w:p>
+    <w:p>
+      <w:pPr>
+        <w:pStyle w:val="Heading6"/>
+      </w:pPr>
+      <w:r>
+        <w:t>The system shall prevent any personal identifiable information from being available for a Patient</w:t>
+      </w:r>
+    </w:p>
+    <w:p>
+      <w:pPr>
+        <w:pStyle w:val="Heading6"/>
+      </w:pPr>
+      <w:r>
+        <w:t>The system shall only allow a Patient to view their data.</w:t>
+      </w:r>
+    </w:p>
+    <w:p>
+      <w:pPr>
+        <w:pStyle w:val="Heading5"/>
+      </w:pPr>
+      <w:commentRangeStart w:id="52"/>
+      <w:r>
+        <w:t>Physician</w:t>
+      </w:r>
+      <w:commentRangeEnd w:id="52"/>
       <w:r>
         <w:rPr>
           <w:rStyle w:val="CommentReference"/>
           <w:rFonts w:eastAsiaTheme="minorHAnsi"/>
         </w:rPr>
-        <w:commentReference w:id="55"/>
-      </w:r>
-    </w:p>
-    <w:p>
-      <w:pPr>
-        <w:pStyle w:val="Heading6"/>
-      </w:pPr>
-      <w:r>
-        <w:t>The system shall prevent any personal identifiable information from being available for a Patient</w:t>
-      </w:r>
-    </w:p>
-    <w:p>
-      <w:pPr>
-        <w:pStyle w:val="Heading6"/>
-      </w:pPr>
-      <w:r>
-        <w:t>The system shall only allow a Patient to view their data.</w:t>
-      </w:r>
-    </w:p>
-    <w:p>
-      <w:pPr>
-        <w:pStyle w:val="Heading5"/>
-      </w:pPr>
-      <w:commentRangeStart w:id="56"/>
-      <w:r>
-        <w:t>Physician</w:t>
-      </w:r>
-      <w:commentRangeEnd w:id="56"/>
-      <w:r>
-        <w:rPr>
-          <w:rStyle w:val="CommentReference"/>
-          <w:rFonts w:eastAsiaTheme="minorHAnsi"/>
-        </w:rPr>
-        <w:commentReference w:id="56"/>
+        <w:commentReference w:id="52"/>
       </w:r>
     </w:p>
     <w:p>
@@ -4650,15 +4727,18 @@
           <w:numId w:val="28"/>
         </w:numPr>
         <w:ind w:left="3420" w:hanging="1260"/>
-        <w:rPr>
-          <w:ins w:id="57" w:author="Glen" w:date="2015-11-06T22:15:00Z"/>
-        </w:rPr>
-      </w:pPr>
-      <w:ins w:id="58" w:author="Glen" w:date="2015-11-06T22:15:00Z">
+      </w:pPr>
+      <w:r>
+        <w:t>At a minimum, the system shall store the following information about physician accounts:</w:t>
+      </w:r>
+      <w:ins w:id="53" w:author="Glen" w:date="2015-11-08T10:03:00Z">
         <w:r>
-          <w:t>At a minimum, the system shall store the following information about physician accounts: e-mail address, username, password, and account status (enabled/disabled).</w:t>
+          <w:t xml:space="preserve"> unique physician id,</w:t>
         </w:r>
       </w:ins>
+      <w:r>
+        <w:t xml:space="preserve"> e-mail address, username, password, and account status (enabled/disabled).</w:t>
+      </w:r>
     </w:p>
     <w:p>
       <w:pPr>
@@ -4668,15 +4748,10 @@
           <w:numId w:val="28"/>
         </w:numPr>
         <w:ind w:left="3420" w:hanging="1260"/>
-        <w:rPr>
-          <w:ins w:id="59" w:author="Glen" w:date="2015-11-06T22:15:00Z"/>
-        </w:rPr>
-      </w:pPr>
-      <w:ins w:id="60" w:author="Glen" w:date="2015-11-06T22:15:00Z">
-        <w:r>
-          <w:t>The system shall allow a physician user to update the attributes associated with their account including e-mail address and password.</w:t>
-        </w:r>
-      </w:ins>
+      </w:pPr>
+      <w:r>
+        <w:t>The system shall allow a physician user to update the attributes associated with their account including e-mail address and password.</w:t>
+      </w:r>
     </w:p>
     <w:p>
       <w:pPr>
@@ -4686,15 +4761,10 @@
           <w:numId w:val="28"/>
         </w:numPr>
         <w:ind w:left="3420" w:hanging="1260"/>
-        <w:rPr>
-          <w:ins w:id="61" w:author="Glen" w:date="2015-11-06T22:15:00Z"/>
-        </w:rPr>
-      </w:pPr>
-      <w:ins w:id="62" w:author="Glen" w:date="2015-11-06T22:15:00Z">
-        <w:r>
-          <w:t>The system shall allow the physician user to view their patient’s data graphically.</w:t>
-        </w:r>
-      </w:ins>
+      </w:pPr>
+      <w:r>
+        <w:t>The system shall allow the physician user to view their patient’s data graphically.</w:t>
+      </w:r>
     </w:p>
     <w:p>
       <w:pPr>
@@ -4704,15 +4774,10 @@
           <w:numId w:val="28"/>
         </w:numPr>
         <w:ind w:left="3420" w:hanging="1260"/>
-        <w:rPr>
-          <w:ins w:id="63" w:author="Glen" w:date="2015-11-06T22:15:00Z"/>
-        </w:rPr>
-      </w:pPr>
-      <w:ins w:id="64" w:author="Glen" w:date="2015-11-06T22:15:00Z">
-        <w:r>
-          <w:t>The system shall allow physician users to view only the data associated with their patients.</w:t>
-        </w:r>
-      </w:ins>
+      </w:pPr>
+      <w:r>
+        <w:t>The system shall allow physician users to view only the data associated with their patients.</w:t>
+      </w:r>
     </w:p>
     <w:p>
       <w:pPr>
@@ -4722,61 +4787,99 @@
           <w:numId w:val="28"/>
         </w:numPr>
         <w:ind w:left="3420" w:hanging="1260"/>
+      </w:pPr>
+      <w:r>
+        <w:t>The system shall allow a physician user to add a patient to the system.</w:t>
+      </w:r>
+    </w:p>
+    <w:p>
+      <w:pPr>
+        <w:pStyle w:val="Heading5"/>
         <w:rPr>
-          <w:ins w:id="65" w:author="Glen" w:date="2015-11-06T22:15:00Z"/>
+          <w:ins w:id="54" w:author="Glen" w:date="2015-11-08T10:03:00Z"/>
         </w:rPr>
       </w:pPr>
-      <w:ins w:id="66" w:author="Glen" w:date="2015-11-06T22:15:00Z">
+      <w:r>
+        <w:t>Experiment Administrator</w:t>
+      </w:r>
+    </w:p>
+    <w:p>
+      <w:pPr>
+        <w:pStyle w:val="Heading6"/>
+        <w:rPr>
+          <w:rPrChange w:id="55" w:author="Glen" w:date="2015-11-08T10:03:00Z">
+            <w:rPr/>
+          </w:rPrChange>
+        </w:rPr>
+        <w:pPrChange w:id="56" w:author="Glen" w:date="2015-11-08T10:03:00Z">
+          <w:pPr>
+            <w:pStyle w:val="Heading5"/>
+          </w:pPr>
+        </w:pPrChange>
+      </w:pPr>
+      <w:ins w:id="57" w:author="Glen" w:date="2015-11-08T10:03:00Z">
         <w:r>
-          <w:t>The system shall allow a physician user to add a patient to the system.</w:t>
+          <w:t>At a minimum, the system shall store the following information about experiment administrator accounts: unique experiment administrator id, e-mail address, username, password, and account status (enable/disable).</w:t>
         </w:r>
       </w:ins>
     </w:p>
     <w:p>
       <w:pPr>
+        <w:pStyle w:val="Heading5"/>
+      </w:pPr>
+      <w:r>
+        <w:t>System Administrator</w:t>
+      </w:r>
+    </w:p>
+    <w:p>
+      <w:pPr>
         <w:pStyle w:val="Heading6"/>
         <w:rPr>
-          <w:del w:id="67" w:author="Glen" w:date="2015-11-06T22:15:00Z"/>
+          <w:ins w:id="58" w:author="Glen" w:date="2015-11-08T10:04:00Z"/>
         </w:rPr>
       </w:pPr>
-      <w:del w:id="68" w:author="Glen" w:date="2015-11-06T22:15:00Z">
+      <w:ins w:id="59" w:author="Glen" w:date="2015-11-08T10:04:00Z">
         <w:r>
-          <w:delText>The system shall only allow Physicians to view the data associated with their patients.</w:delText>
+          <w:lastRenderedPageBreak/>
+          <w:t>At a minimum, the system shall store the following information about system administrator accounts: unique system administrator id, e-mail address, username, password, and account status (enable/disable).</w:t>
         </w:r>
-      </w:del>
+      </w:ins>
     </w:p>
     <w:p>
       <w:pPr>
-        <w:pStyle w:val="Heading5"/>
-      </w:pPr>
-      <w:commentRangeStart w:id="69"/>
-      <w:r>
-        <w:t>Experiment Administrator</w:t>
-      </w:r>
-      <w:commentRangeEnd w:id="69"/>
-      <w:r>
-        <w:rPr>
-          <w:rStyle w:val="CommentReference"/>
-          <w:rFonts w:eastAsiaTheme="minorHAnsi"/>
-        </w:rPr>
-        <w:commentReference w:id="69"/>
+        <w:pStyle w:val="Heading6"/>
+      </w:pPr>
+      <w:r>
+        <w:t xml:space="preserve">System Administrators </w:t>
+      </w:r>
+      <w:r>
+        <w:t xml:space="preserve">shall </w:t>
+      </w:r>
+      <w:r>
+        <w:t>have the ability to enable, disable, add, and remove all users</w:t>
+      </w:r>
+      <w:r>
+        <w:t xml:space="preserve"> except patients</w:t>
+      </w:r>
+      <w:r>
+        <w:t>.</w:t>
       </w:r>
     </w:p>
     <w:p>
       <w:pPr>
-        <w:pStyle w:val="Heading5"/>
-      </w:pPr>
-      <w:commentRangeStart w:id="70"/>
-      <w:r>
-        <w:t>System Administrator</w:t>
-      </w:r>
-      <w:commentRangeEnd w:id="70"/>
-      <w:r>
-        <w:rPr>
-          <w:rStyle w:val="CommentReference"/>
-          <w:rFonts w:eastAsiaTheme="minorHAnsi"/>
-        </w:rPr>
-        <w:commentReference w:id="70"/>
+        <w:pStyle w:val="Heading6"/>
+      </w:pPr>
+      <w:r>
+        <w:t xml:space="preserve">System administrators </w:t>
+      </w:r>
+      <w:r>
+        <w:t>shall</w:t>
+      </w:r>
+      <w:r>
+        <w:t xml:space="preserve"> </w:t>
+      </w:r>
+      <w:r>
+        <w:t>have the ability to associate and disassociate a patient and a physician.</w:t>
       </w:r>
     </w:p>
     <w:p>
@@ -4784,19 +4887,16 @@
         <w:pStyle w:val="Heading6"/>
       </w:pPr>
       <w:r>
-        <w:t xml:space="preserve">System Administrators </w:t>
-      </w:r>
-      <w:r>
-        <w:t xml:space="preserve">shall </w:t>
-      </w:r>
-      <w:r>
-        <w:t>have the ability to enable, disable, add, and remove all users</w:t>
-      </w:r>
-      <w:r>
-        <w:t xml:space="preserve"> except patients</w:t>
-      </w:r>
-      <w:r>
-        <w:t>.</w:t>
+        <w:t xml:space="preserve">System administrators </w:t>
+      </w:r>
+      <w:r>
+        <w:t>shall</w:t>
+      </w:r>
+      <w:r>
+        <w:t xml:space="preserve"> </w:t>
+      </w:r>
+      <w:r>
+        <w:t>have the ability to reset passwords.</w:t>
       </w:r>
     </w:p>
     <w:p>
@@ -4813,7 +4913,7 @@
         <w:t xml:space="preserve"> </w:t>
       </w:r>
       <w:r>
-        <w:t>have the ability to associate and disassociate a patient and a physician.</w:t>
+        <w:t>be able to update physician, patient and experiment administrator account information.</w:t>
       </w:r>
     </w:p>
     <w:p>
@@ -4821,41 +4921,6 @@
         <w:pStyle w:val="Heading6"/>
       </w:pPr>
       <w:r>
-        <w:t xml:space="preserve">System administrators </w:t>
-      </w:r>
-      <w:r>
-        <w:t>shall</w:t>
-      </w:r>
-      <w:r>
-        <w:t xml:space="preserve"> </w:t>
-      </w:r>
-      <w:r>
-        <w:t>have the ability to reset passwords.</w:t>
-      </w:r>
-    </w:p>
-    <w:p>
-      <w:pPr>
-        <w:pStyle w:val="Heading6"/>
-      </w:pPr>
-      <w:r>
-        <w:t xml:space="preserve">System administrators </w:t>
-      </w:r>
-      <w:r>
-        <w:t>shall</w:t>
-      </w:r>
-      <w:r>
-        <w:t xml:space="preserve"> </w:t>
-      </w:r>
-      <w:r>
-        <w:t>be able to update physician, patient and experiment administrator account information.</w:t>
-      </w:r>
-    </w:p>
-    <w:p>
-      <w:pPr>
-        <w:pStyle w:val="Heading6"/>
-      </w:pPr>
-      <w:r>
-        <w:lastRenderedPageBreak/>
         <w:t>System administrators sha</w:t>
       </w:r>
       <w:r>
@@ -4930,52 +4995,100 @@
     <w:p>
       <w:pPr>
         <w:pStyle w:val="Heading4"/>
+        <w:rPr>
+          <w:ins w:id="60" w:author="Glen" w:date="2015-11-08T10:05:00Z"/>
+        </w:rPr>
       </w:pPr>
       <w:r>
         <w:t xml:space="preserve">The system shall require </w:t>
       </w:r>
-      <w:ins w:id="71" w:author="Glen" w:date="2015-11-06T22:21:00Z">
+      <w:r>
+        <w:t xml:space="preserve">a user account to have a </w:t>
+      </w:r>
+      <w:r>
+        <w:t>password</w:t>
+      </w:r>
+      <w:r>
+        <w:t xml:space="preserve"> that meets minimum security criteria</w:t>
+      </w:r>
+      <w:r>
+        <w:t>.</w:t>
+      </w:r>
+    </w:p>
+    <w:p>
+      <w:pPr>
+        <w:pStyle w:val="Heading5"/>
+        <w:rPr>
+          <w:ins w:id="61" w:author="Glen" w:date="2015-11-08T10:05:00Z"/>
+        </w:rPr>
+        <w:pPrChange w:id="62" w:author="Glen" w:date="2015-11-08T10:05:00Z">
+          <w:pPr>
+            <w:pStyle w:val="Heading4"/>
+          </w:pPr>
+        </w:pPrChange>
+      </w:pPr>
+      <w:ins w:id="63" w:author="Glen" w:date="2015-11-08T10:05:00Z">
         <w:r>
-          <w:t xml:space="preserve">a user account to have </w:t>
+          <w:t>The system shall require the passwords to be a miniumum of 10 characters in length.</w:t>
         </w:r>
       </w:ins>
-      <w:del w:id="72" w:author="Glen" w:date="2015-11-06T22:21:00Z">
+    </w:p>
+    <w:p>
+      <w:pPr>
+        <w:pStyle w:val="Heading5"/>
+        <w:rPr>
+          <w:ins w:id="64" w:author="Glen" w:date="2015-11-08T10:05:00Z"/>
+        </w:rPr>
+        <w:pPrChange w:id="65" w:author="Glen" w:date="2015-11-08T10:05:00Z">
+          <w:pPr>
+            <w:pStyle w:val="Heading4"/>
+          </w:pPr>
+        </w:pPrChange>
+      </w:pPr>
+      <w:ins w:id="66" w:author="Glen" w:date="2015-11-08T10:05:00Z">
         <w:r>
-          <w:delText xml:space="preserve">a secure </w:delText>
-        </w:r>
-      </w:del>
-      <w:ins w:id="73" w:author="Glen" w:date="2015-11-06T22:21:00Z">
-        <w:r>
-          <w:t xml:space="preserve">a </w:t>
+          <w:t>The system shall require the password to contain at least one uppercase and one lowercase letter.</w:t>
         </w:r>
       </w:ins>
-      <w:r>
-        <w:t>password</w:t>
-      </w:r>
-      <w:ins w:id="74" w:author="Glen" w:date="2015-11-06T22:21:00Z">
+    </w:p>
+    <w:p>
+      <w:pPr>
+        <w:pStyle w:val="Heading5"/>
+        <w:rPr>
+          <w:ins w:id="67" w:author="Glen" w:date="2015-11-08T10:06:00Z"/>
+        </w:rPr>
+        <w:pPrChange w:id="68" w:author="Glen" w:date="2015-11-08T10:05:00Z">
+          <w:pPr>
+            <w:pStyle w:val="Heading4"/>
+          </w:pPr>
+        </w:pPrChange>
+      </w:pPr>
+      <w:ins w:id="69" w:author="Glen" w:date="2015-11-08T10:06:00Z">
         <w:r>
-          <w:t xml:space="preserve"> that meets </w:t>
-        </w:r>
-        <w:commentRangeStart w:id="75"/>
-        <w:r>
-          <w:t>minimum security criteria</w:t>
+          <w:t>The system shall require the password to contain at least one number.</w:t>
         </w:r>
       </w:ins>
-      <w:commentRangeEnd w:id="75"/>
-      <w:ins w:id="76" w:author="Glen" w:date="2015-11-06T22:23:00Z">
+    </w:p>
+    <w:p>
+      <w:pPr>
+        <w:pStyle w:val="Heading5"/>
+        <w:rPr>
+          <w:rPrChange w:id="70" w:author="Glen" w:date="2015-11-08T10:06:00Z">
+            <w:rPr/>
+          </w:rPrChange>
+        </w:rPr>
+        <w:pPrChange w:id="71" w:author="Glen" w:date="2015-11-08T10:06:00Z">
+          <w:pPr>
+            <w:pStyle w:val="Heading4"/>
+          </w:pPr>
+        </w:pPrChange>
+      </w:pPr>
+      <w:ins w:id="72" w:author="Glen" w:date="2015-11-08T10:06:00Z">
         <w:r>
-          <w:rPr>
-            <w:rStyle w:val="CommentReference"/>
-            <w:rFonts w:eastAsiaTheme="minorHAnsi"/>
-            <w:bCs w:val="0"/>
-            <w:iCs w:val="0"/>
-          </w:rPr>
-          <w:commentReference w:id="75"/>
+          <w:lastRenderedPageBreak/>
+          <w:t>The system shall require the system to contain at least one special character.</w:t>
         </w:r>
       </w:ins>
-      <w:r>
-        <w:t>.</w:t>
-      </w:r>
     </w:p>
     <w:p>
       <w:pPr>
@@ -4990,11 +5103,6 @@
       <w:r>
         <w:t xml:space="preserve">shall have the ability to log out of </w:t>
       </w:r>
-      <w:del w:id="77" w:author="Glen" w:date="2015-11-06T22:20:00Z">
-        <w:r>
-          <w:delText xml:space="preserve">a </w:delText>
-        </w:r>
-      </w:del>
       <w:r>
         <w:t>their</w:t>
       </w:r>
@@ -5075,12 +5183,12 @@
           <w:szCs w:val="28"/>
         </w:rPr>
       </w:pPr>
-      <w:bookmarkStart w:id="78" w:name="_Toc434192824"/>
-      <w:bookmarkStart w:id="79" w:name="_Toc434194389"/>
-      <w:bookmarkStart w:id="80" w:name="_Toc434541828"/>
-      <w:bookmarkEnd w:id="78"/>
-      <w:bookmarkEnd w:id="79"/>
-      <w:bookmarkEnd w:id="80"/>
+      <w:bookmarkStart w:id="73" w:name="_Toc434192824"/>
+      <w:bookmarkStart w:id="74" w:name="_Toc434194389"/>
+      <w:bookmarkStart w:id="75" w:name="_Toc434541828"/>
+      <w:bookmarkEnd w:id="73"/>
+      <w:bookmarkEnd w:id="74"/>
+      <w:bookmarkEnd w:id="75"/>
     </w:p>
     <w:p>
       <w:pPr>
@@ -5145,19 +5253,15 @@
       <w:r>
         <w:t xml:space="preserve">The system shall process </w:t>
       </w:r>
-      <w:ins w:id="81" w:author="Glen" w:date="2015-11-06T22:20:00Z">
-        <w:r>
-          <w:t>comma-separated values (</w:t>
-        </w:r>
-      </w:ins>
+      <w:r>
+        <w:t>comma-separated values (</w:t>
+      </w:r>
       <w:r>
         <w:t>.csv</w:t>
       </w:r>
-      <w:ins w:id="82" w:author="Glen" w:date="2015-11-06T22:20:00Z">
-        <w:r>
-          <w:t>)</w:t>
-        </w:r>
-      </w:ins>
+      <w:r>
+        <w:t>)</w:t>
+      </w:r>
       <w:r>
         <w:t xml:space="preserve"> files for each of the supported devices</w:t>
       </w:r>
@@ -5172,19 +5276,15 @@
       <w:r>
         <w:t xml:space="preserve">The system will process </w:t>
       </w:r>
-      <w:ins w:id="83" w:author="Glen" w:date="2015-11-06T22:25:00Z">
-        <w:r>
-          <w:t>raw data (</w:t>
-        </w:r>
-      </w:ins>
+      <w:r>
+        <w:t>raw data (</w:t>
+      </w:r>
       <w:r>
         <w:t>.dat</w:t>
       </w:r>
-      <w:ins w:id="84" w:author="Glen" w:date="2015-11-06T22:25:00Z">
-        <w:r>
-          <w:t>)</w:t>
-        </w:r>
-      </w:ins>
+      <w:r>
+        <w:t>)</w:t>
+      </w:r>
       <w:r>
         <w:t xml:space="preserve"> files for each of the supported devices.</w:t>
       </w:r>
@@ -5225,12 +5325,12 @@
           <w:szCs w:val="28"/>
         </w:rPr>
       </w:pPr>
-      <w:bookmarkStart w:id="85" w:name="_Toc434192825"/>
-      <w:bookmarkStart w:id="86" w:name="_Toc434194390"/>
-      <w:bookmarkStart w:id="87" w:name="_Toc434541829"/>
-      <w:bookmarkEnd w:id="85"/>
-      <w:bookmarkEnd w:id="86"/>
-      <w:bookmarkEnd w:id="87"/>
+      <w:bookmarkStart w:id="76" w:name="_Toc434192825"/>
+      <w:bookmarkStart w:id="77" w:name="_Toc434194390"/>
+      <w:bookmarkStart w:id="78" w:name="_Toc434541829"/>
+      <w:bookmarkEnd w:id="76"/>
+      <w:bookmarkEnd w:id="77"/>
+      <w:bookmarkEnd w:id="78"/>
     </w:p>
     <w:p>
       <w:pPr>
@@ -5269,12 +5369,12 @@
           <w:szCs w:val="28"/>
         </w:rPr>
       </w:pPr>
-      <w:bookmarkStart w:id="88" w:name="_Toc434192826"/>
-      <w:bookmarkStart w:id="89" w:name="_Toc434194391"/>
-      <w:bookmarkStart w:id="90" w:name="_Toc434541830"/>
-      <w:bookmarkEnd w:id="88"/>
-      <w:bookmarkEnd w:id="89"/>
-      <w:bookmarkEnd w:id="90"/>
+      <w:bookmarkStart w:id="79" w:name="_Toc434192826"/>
+      <w:bookmarkStart w:id="80" w:name="_Toc434194391"/>
+      <w:bookmarkStart w:id="81" w:name="_Toc434541830"/>
+      <w:bookmarkEnd w:id="79"/>
+      <w:bookmarkEnd w:id="80"/>
+      <w:bookmarkEnd w:id="81"/>
     </w:p>
     <w:p>
       <w:pPr>
@@ -5318,11 +5418,6 @@
       <w:r>
         <w:t>The system shall allow Experiment Administrators and System Administrators to delete experiments.</w:t>
       </w:r>
-      <w:del w:id="91" w:author="Glen" w:date="2015-11-06T22:18:00Z">
-        <w:r>
-          <w:delText>.</w:delText>
-        </w:r>
-      </w:del>
     </w:p>
     <w:p>
       <w:pPr>
@@ -5350,12 +5445,12 @@
           <w:szCs w:val="28"/>
         </w:rPr>
       </w:pPr>
-      <w:bookmarkStart w:id="92" w:name="_Toc434192827"/>
-      <w:bookmarkStart w:id="93" w:name="_Toc434194392"/>
-      <w:bookmarkStart w:id="94" w:name="_Toc434541831"/>
-      <w:bookmarkEnd w:id="92"/>
-      <w:bookmarkEnd w:id="93"/>
-      <w:bookmarkEnd w:id="94"/>
+      <w:bookmarkStart w:id="82" w:name="_Toc434192827"/>
+      <w:bookmarkStart w:id="83" w:name="_Toc434194392"/>
+      <w:bookmarkStart w:id="84" w:name="_Toc434541831"/>
+      <w:bookmarkEnd w:id="82"/>
+      <w:bookmarkEnd w:id="83"/>
+      <w:bookmarkEnd w:id="84"/>
     </w:p>
     <w:p>
       <w:pPr>
@@ -5369,17 +5464,17 @@
       <w:pPr>
         <w:pStyle w:val="Heading5"/>
       </w:pPr>
-      <w:commentRangeStart w:id="95"/>
+      <w:commentRangeStart w:id="85"/>
       <w:r>
         <w:t>The system will export experiment result graphs.</w:t>
       </w:r>
-      <w:commentRangeEnd w:id="95"/>
+      <w:commentRangeEnd w:id="85"/>
       <w:r>
         <w:rPr>
           <w:rStyle w:val="CommentReference"/>
           <w:rFonts w:eastAsiaTheme="minorHAnsi"/>
         </w:rPr>
-        <w:commentReference w:id="95"/>
+        <w:commentReference w:id="85"/>
       </w:r>
     </w:p>
     <w:p>
@@ -5408,16 +5503,9 @@
       <w:r>
         <w:t xml:space="preserve">The system shall provide </w:t>
       </w:r>
-      <w:ins w:id="96" w:author="Glen" w:date="2015-11-06T22:20:00Z">
-        <w:r>
-          <w:t>comma-separated values (.csv)</w:t>
-        </w:r>
-      </w:ins>
-      <w:del w:id="97" w:author="Glen" w:date="2015-11-06T22:20:00Z">
-        <w:r>
-          <w:delText>.csv</w:delText>
-        </w:r>
-      </w:del>
+      <w:r>
+        <w:t>comma-separated values (.csv)</w:t>
+      </w:r>
       <w:r>
         <w:t xml:space="preserve"> file exports.</w:t>
       </w:r>
@@ -5448,12 +5536,12 @@
           <w:szCs w:val="28"/>
         </w:rPr>
       </w:pPr>
-      <w:bookmarkStart w:id="98" w:name="_Toc434192828"/>
-      <w:bookmarkStart w:id="99" w:name="_Toc434194393"/>
-      <w:bookmarkStart w:id="100" w:name="_Toc434541832"/>
-      <w:bookmarkEnd w:id="98"/>
-      <w:bookmarkEnd w:id="99"/>
-      <w:bookmarkEnd w:id="100"/>
+      <w:bookmarkStart w:id="86" w:name="_Toc434192828"/>
+      <w:bookmarkStart w:id="87" w:name="_Toc434194393"/>
+      <w:bookmarkStart w:id="88" w:name="_Toc434541832"/>
+      <w:bookmarkEnd w:id="86"/>
+      <w:bookmarkEnd w:id="87"/>
+      <w:bookmarkEnd w:id="88"/>
     </w:p>
     <w:p>
       <w:pPr>
@@ -5466,42 +5554,62 @@
     <w:p>
       <w:pPr>
         <w:pStyle w:val="Heading5"/>
-      </w:pPr>
-      <w:commentRangeStart w:id="101"/>
-      <w:r>
-        <w:t>The system shall force account creation approval before the account becomes active for use.</w:t>
-      </w:r>
-      <w:commentRangeEnd w:id="101"/>
-      <w:r>
         <w:rPr>
-          <w:rStyle w:val="CommentReference"/>
-          <w:rFonts w:eastAsiaTheme="minorHAnsi"/>
+          <w:ins w:id="89" w:author="Glen" w:date="2015-11-08T10:07:00Z"/>
         </w:rPr>
-        <w:commentReference w:id="101"/>
-      </w:r>
+        <w:pPrChange w:id="90" w:author="Glen" w:date="2015-11-08T10:07:00Z">
+          <w:pPr>
+            <w:pStyle w:val="Heading4"/>
+          </w:pPr>
+        </w:pPrChange>
+      </w:pPr>
+      <w:ins w:id="91" w:author="Glen" w:date="2015-11-08T10:07:00Z">
+        <w:r>
+          <w:t>The system shall force account creation approval for both physicians and experiment administrators before their accounts become active for use.</w:t>
+        </w:r>
+      </w:ins>
     </w:p>
     <w:p>
       <w:pPr>
-        <w:pStyle w:val="Heading4"/>
-      </w:pPr>
-      <w:r>
-        <w:t>The system shall allow users to edit account information.</w:t>
-      </w:r>
+        <w:pStyle w:val="Heading5"/>
+        <w:pPrChange w:id="92" w:author="Glen" w:date="2015-11-08T10:07:00Z">
+          <w:pPr>
+            <w:pStyle w:val="Heading4"/>
+          </w:pPr>
+        </w:pPrChange>
+      </w:pPr>
+      <w:ins w:id="93" w:author="Glen" w:date="2015-11-08T10:07:00Z">
+        <w:r>
+          <w:t>Patients shall not need approval at the time of account creation</w:t>
+        </w:r>
+        <w:r>
+          <w:t>,</w:t>
+        </w:r>
+        <w:r>
+          <w:t xml:space="preserve"> since they are created by an approved physician.</w:t>
+        </w:r>
+      </w:ins>
+      <w:commentRangeStart w:id="94"/>
+      <w:del w:id="95" w:author="Glen" w:date="2015-11-08T10:06:00Z">
+        <w:r>
+          <w:delText>The system shall force account creation approval before the account becomes active for use.</w:delText>
+        </w:r>
+        <w:commentRangeEnd w:id="94"/>
+        <w:r>
+          <w:rPr>
+            <w:rStyle w:val="CommentReference"/>
+            <w:rFonts w:eastAsiaTheme="minorHAnsi"/>
+          </w:rPr>
+          <w:commentReference w:id="94"/>
+        </w:r>
+      </w:del>
     </w:p>
     <w:p>
       <w:pPr>
         <w:pStyle w:val="Heading4"/>
       </w:pPr>
       <w:r>
-        <w:t>The</w:t>
-      </w:r>
-      <w:del w:id="102" w:author="Glen" w:date="2015-11-06T22:16:00Z">
-        <w:r>
-          <w:delText>y</w:delText>
-        </w:r>
-      </w:del>
-      <w:r>
-        <w:t xml:space="preserve"> system shall allow only the system administrator to delete accounts.</w:t>
+        <w:t>The system shall allow users to edit account information.</w:t>
       </w:r>
     </w:p>
     <w:p>
@@ -5509,7 +5617,7 @@
         <w:pStyle w:val="Heading4"/>
       </w:pPr>
       <w:r>
-        <w:t>The system administrator shall have the ability to enable accounts.</w:t>
+        <w:t>The system shall allow only the system administrator to delete accounts.</w:t>
       </w:r>
     </w:p>
     <w:p>
@@ -5517,19 +5625,27 @@
         <w:pStyle w:val="Heading4"/>
       </w:pPr>
       <w:r>
-        <w:t>The system administrator shall have the ability to disable accounts.</w:t>
+        <w:t>The system administrator shall have the ability to enable accounts.</w:t>
       </w:r>
     </w:p>
     <w:p>
       <w:pPr>
+        <w:pStyle w:val="Heading4"/>
+      </w:pPr>
+      <w:r>
+        <w:t>The system administrator shall have the ability to disable accounts.</w:t>
+      </w:r>
+    </w:p>
+    <w:p>
+      <w:pPr>
         <w:pStyle w:val="Heading2"/>
         <w:spacing w:before="120" w:after="120"/>
       </w:pPr>
-      <w:bookmarkStart w:id="103" w:name="_Toc434541833"/>
+      <w:bookmarkStart w:id="96" w:name="_Toc434541833"/>
       <w:r>
         <w:t>Non-Functional Requirements</w:t>
       </w:r>
-      <w:bookmarkEnd w:id="103"/>
+      <w:bookmarkEnd w:id="96"/>
     </w:p>
     <w:p>
       <w:pPr>
@@ -5621,12 +5737,12 @@
           <w:szCs w:val="28"/>
         </w:rPr>
       </w:pPr>
-      <w:bookmarkStart w:id="104" w:name="_Toc434192830"/>
-      <w:bookmarkStart w:id="105" w:name="_Toc434194395"/>
-      <w:bookmarkStart w:id="106" w:name="_Toc434541834"/>
-      <w:bookmarkEnd w:id="104"/>
-      <w:bookmarkEnd w:id="105"/>
-      <w:bookmarkEnd w:id="106"/>
+      <w:bookmarkStart w:id="97" w:name="_Toc434192830"/>
+      <w:bookmarkStart w:id="98" w:name="_Toc434194395"/>
+      <w:bookmarkStart w:id="99" w:name="_Toc434541834"/>
+      <w:bookmarkEnd w:id="97"/>
+      <w:bookmarkEnd w:id="98"/>
+      <w:bookmarkEnd w:id="99"/>
     </w:p>
     <w:p>
       <w:pPr>
@@ -5647,12 +5763,12 @@
           <w:szCs w:val="28"/>
         </w:rPr>
       </w:pPr>
-      <w:bookmarkStart w:id="107" w:name="_Toc434192831"/>
-      <w:bookmarkStart w:id="108" w:name="_Toc434194396"/>
-      <w:bookmarkStart w:id="109" w:name="_Toc434541835"/>
-      <w:bookmarkEnd w:id="107"/>
-      <w:bookmarkEnd w:id="108"/>
-      <w:bookmarkEnd w:id="109"/>
+      <w:bookmarkStart w:id="100" w:name="_Toc434192831"/>
+      <w:bookmarkStart w:id="101" w:name="_Toc434194396"/>
+      <w:bookmarkStart w:id="102" w:name="_Toc434541835"/>
+      <w:bookmarkEnd w:id="100"/>
+      <w:bookmarkEnd w:id="101"/>
+      <w:bookmarkEnd w:id="102"/>
     </w:p>
     <w:p>
       <w:pPr>
@@ -5673,12 +5789,12 @@
           <w:szCs w:val="28"/>
         </w:rPr>
       </w:pPr>
-      <w:bookmarkStart w:id="110" w:name="_Toc434192832"/>
-      <w:bookmarkStart w:id="111" w:name="_Toc434194397"/>
-      <w:bookmarkStart w:id="112" w:name="_Toc434541836"/>
-      <w:bookmarkEnd w:id="110"/>
-      <w:bookmarkEnd w:id="111"/>
-      <w:bookmarkEnd w:id="112"/>
+      <w:bookmarkStart w:id="103" w:name="_Toc434192832"/>
+      <w:bookmarkStart w:id="104" w:name="_Toc434194397"/>
+      <w:bookmarkStart w:id="105" w:name="_Toc434541836"/>
+      <w:bookmarkEnd w:id="103"/>
+      <w:bookmarkEnd w:id="104"/>
+      <w:bookmarkEnd w:id="105"/>
     </w:p>
     <w:p>
       <w:pPr>
@@ -5699,12 +5815,12 @@
           <w:szCs w:val="28"/>
         </w:rPr>
       </w:pPr>
-      <w:bookmarkStart w:id="113" w:name="_Toc434192833"/>
-      <w:bookmarkStart w:id="114" w:name="_Toc434194398"/>
-      <w:bookmarkStart w:id="115" w:name="_Toc434541837"/>
-      <w:bookmarkEnd w:id="113"/>
-      <w:bookmarkEnd w:id="114"/>
-      <w:bookmarkEnd w:id="115"/>
+      <w:bookmarkStart w:id="106" w:name="_Toc434192833"/>
+      <w:bookmarkStart w:id="107" w:name="_Toc434194398"/>
+      <w:bookmarkStart w:id="108" w:name="_Toc434541837"/>
+      <w:bookmarkEnd w:id="106"/>
+      <w:bookmarkEnd w:id="107"/>
+      <w:bookmarkEnd w:id="108"/>
     </w:p>
     <w:p>
       <w:pPr>
@@ -5749,12 +5865,12 @@
           <w:szCs w:val="28"/>
         </w:rPr>
       </w:pPr>
-      <w:bookmarkStart w:id="116" w:name="_Toc434192834"/>
-      <w:bookmarkStart w:id="117" w:name="_Toc434194399"/>
-      <w:bookmarkStart w:id="118" w:name="_Toc434541838"/>
-      <w:bookmarkEnd w:id="116"/>
-      <w:bookmarkEnd w:id="117"/>
-      <w:bookmarkEnd w:id="118"/>
+      <w:bookmarkStart w:id="109" w:name="_Toc434192834"/>
+      <w:bookmarkStart w:id="110" w:name="_Toc434194399"/>
+      <w:bookmarkStart w:id="111" w:name="_Toc434541838"/>
+      <w:bookmarkEnd w:id="109"/>
+      <w:bookmarkEnd w:id="110"/>
+      <w:bookmarkEnd w:id="111"/>
     </w:p>
     <w:p>
       <w:pPr>
@@ -5774,12 +5890,12 @@
           <w:szCs w:val="28"/>
         </w:rPr>
       </w:pPr>
-      <w:bookmarkStart w:id="119" w:name="_Toc434192835"/>
-      <w:bookmarkStart w:id="120" w:name="_Toc434194400"/>
-      <w:bookmarkStart w:id="121" w:name="_Toc434541839"/>
-      <w:bookmarkEnd w:id="119"/>
-      <w:bookmarkEnd w:id="120"/>
-      <w:bookmarkEnd w:id="121"/>
+      <w:bookmarkStart w:id="112" w:name="_Toc434192835"/>
+      <w:bookmarkStart w:id="113" w:name="_Toc434194400"/>
+      <w:bookmarkStart w:id="114" w:name="_Toc434541839"/>
+      <w:bookmarkEnd w:id="112"/>
+      <w:bookmarkEnd w:id="113"/>
+      <w:bookmarkEnd w:id="114"/>
     </w:p>
     <w:p>
       <w:pPr>
@@ -5799,12 +5915,12 @@
           <w:szCs w:val="28"/>
         </w:rPr>
       </w:pPr>
-      <w:bookmarkStart w:id="122" w:name="_Toc434192836"/>
-      <w:bookmarkStart w:id="123" w:name="_Toc434194401"/>
-      <w:bookmarkStart w:id="124" w:name="_Toc434541840"/>
-      <w:bookmarkEnd w:id="122"/>
-      <w:bookmarkEnd w:id="123"/>
-      <w:bookmarkEnd w:id="124"/>
+      <w:bookmarkStart w:id="115" w:name="_Toc434192836"/>
+      <w:bookmarkStart w:id="116" w:name="_Toc434194401"/>
+      <w:bookmarkStart w:id="117" w:name="_Toc434541840"/>
+      <w:bookmarkEnd w:id="115"/>
+      <w:bookmarkEnd w:id="116"/>
+      <w:bookmarkEnd w:id="117"/>
     </w:p>
     <w:p>
       <w:pPr>
@@ -5831,7 +5947,6 @@
         </w:rPr>
       </w:pPr>
       <w:r>
-        <w:lastRenderedPageBreak/>
         <w:br w:type="page"/>
       </w:r>
     </w:p>
@@ -5853,14 +5968,14 @@
         </w:numPr>
         <w:ind w:left="432" w:hanging="432"/>
       </w:pPr>
-      <w:bookmarkStart w:id="125" w:name="_Toc434541841"/>
+      <w:bookmarkStart w:id="118" w:name="_Toc434541841"/>
       <w:r>
         <w:t>Appendix A: Use Case</w:t>
       </w:r>
       <w:r>
         <w:t xml:space="preserve"> Specifications</w:t>
       </w:r>
-      <w:bookmarkEnd w:id="125"/>
+      <w:bookmarkEnd w:id="118"/>
     </w:p>
     <w:p>
       <w:r>
@@ -16435,12 +16550,12 @@
         </w:numPr>
         <w:ind w:left="432" w:hanging="432"/>
       </w:pPr>
-      <w:bookmarkStart w:id="126" w:name="_Toc434541842"/>
+      <w:bookmarkStart w:id="119" w:name="_Toc434541842"/>
       <w:r>
         <w:lastRenderedPageBreak/>
         <w:t>Appendix B: Traceability Matrix</w:t>
       </w:r>
-      <w:bookmarkEnd w:id="126"/>
+      <w:bookmarkEnd w:id="119"/>
     </w:p>
     <w:p>
       <w:r>
@@ -16462,7 +16577,7 @@
 
 <file path=word/comments.xml><?xml version="1.0" encoding="utf-8"?>
 <w:comments xmlns:wpc="http://schemas.microsoft.com/office/word/2010/wordprocessingCanvas" xmlns:mc="http://schemas.openxmlformats.org/markup-compatibility/2006" xmlns:o="urn:schemas-microsoft-com:office:office" xmlns:r="http://schemas.openxmlformats.org/officeDocument/2006/relationships" xmlns:m="http://schemas.openxmlformats.org/officeDocument/2006/math" xmlns:v="urn:schemas-microsoft-com:vml" xmlns:wp14="http://schemas.microsoft.com/office/word/2010/wordprocessingDrawing" xmlns:wp="http://schemas.openxmlformats.org/drawingml/2006/wordprocessingDrawing" xmlns:w10="urn:schemas-microsoft-com:office:word" xmlns:w="http://schemas.openxmlformats.org/wordprocessingml/2006/main" xmlns:w14="http://schemas.microsoft.com/office/word/2010/wordml" xmlns:w15="http://schemas.microsoft.com/office/word/2012/wordml" xmlns:wpg="http://schemas.microsoft.com/office/word/2010/wordprocessingGroup" xmlns:wpi="http://schemas.microsoft.com/office/word/2010/wordprocessingInk" xmlns:wne="http://schemas.microsoft.com/office/word/2006/wordml" xmlns:wps="http://schemas.microsoft.com/office/word/2010/wordprocessingShape" mc:Ignorable="w14 w15 wp14">
-  <w:comment w:id="39" w:author="Glen" w:date="2015-11-06T22:26:00Z" w:initials="GR">
+  <w:comment w:id="34" w:author="Glen" w:date="2015-11-06T22:26:00Z" w:initials="GR">
     <w:p>
       <w:pPr>
         <w:pStyle w:val="CommentText"/>
@@ -16478,7 +16593,7 @@
       </w:r>
     </w:p>
   </w:comment>
-  <w:comment w:id="42" w:author="Glen" w:date="2015-11-06T22:14:00Z" w:initials="GR">
+  <w:comment w:id="37" w:author="Glen" w:date="2015-11-06T22:14:00Z" w:initials="GR">
     <w:p>
       <w:pPr>
         <w:pStyle w:val="CommentText"/>
@@ -16490,11 +16605,14 @@
         <w:annotationRef/>
       </w:r>
       <w:r>
-        <w:t>We may want to add a section for requirements for the charts if any are applicable.</w:t>
+        <w:rPr>
+          <w:rStyle w:val="CommentReference"/>
+        </w:rPr>
+        <w:t>Do we have any graphical chart requirements?</w:t>
       </w:r>
     </w:p>
   </w:comment>
-  <w:comment w:id="55" w:author="Glen" w:date="2015-11-06T22:14:00Z" w:initials="GR">
+  <w:comment w:id="52" w:author="Glen" w:date="2015-11-06T22:14:00Z" w:initials="GR">
     <w:p>
       <w:pPr>
         <w:pStyle w:val="CommentText"/>
@@ -16506,11 +16624,14 @@
         <w:annotationRef/>
       </w:r>
       <w:r>
-        <w:t>Add minimum criteria requirements for a patient account to store, i.e. userID, password, etc.</w:t>
+        <w:t>Glen to do: n</w:t>
+      </w:r>
+      <w:r>
+        <w:t>eed to add use case for (1)updating physician account information, (2)viewing patient data, (3)exporting patient data, (4)adding a patient.</w:t>
       </w:r>
     </w:p>
   </w:comment>
-  <w:comment w:id="56" w:author="Glen" w:date="2015-11-06T22:14:00Z" w:initials="GR">
+  <w:comment w:id="85" w:author="Glen" w:date="2015-11-06T22:18:00Z" w:initials="GR">
     <w:p>
       <w:pPr>
         <w:pStyle w:val="CommentText"/>
@@ -16522,78 +16643,11 @@
         <w:annotationRef/>
       </w:r>
       <w:r>
-        <w:t>Glen to do: n</w:t>
-      </w:r>
-      <w:r>
-        <w:t>eed to add use case for (1)updating physician account information, (2)viewing patient data, (3)exporting patient data, (4)adding a patient.</w:t>
+        <w:t>This may be a risk (if there is no library to do this already).  What kind of graph are we exporting?  An interactive graph or just a jpeg image?</w:t>
       </w:r>
     </w:p>
   </w:comment>
-  <w:comment w:id="69" w:author="Glen" w:date="2015-11-06T22:15:00Z" w:initials="GR">
-    <w:p>
-      <w:pPr>
-        <w:pStyle w:val="CommentText"/>
-      </w:pPr>
-      <w:r>
-        <w:rPr>
-          <w:rStyle w:val="CommentReference"/>
-        </w:rPr>
-        <w:annotationRef/>
-      </w:r>
-      <w:r>
-        <w:t>Add minimum criteria requirements for an experiment administrator account to store.</w:t>
-      </w:r>
-    </w:p>
-  </w:comment>
-  <w:comment w:id="70" w:author="Glen" w:date="2015-11-06T22:15:00Z" w:initials="GR">
-    <w:p>
-      <w:pPr>
-        <w:pStyle w:val="CommentText"/>
-      </w:pPr>
-      <w:r>
-        <w:rPr>
-          <w:rStyle w:val="CommentReference"/>
-        </w:rPr>
-        <w:annotationRef/>
-      </w:r>
-      <w:r>
-        <w:t>Add minimum criteria requirements for a system administrator account to store.</w:t>
-      </w:r>
-    </w:p>
-  </w:comment>
-  <w:comment w:id="75" w:author="Glen" w:date="2015-11-06T22:23:00Z" w:initials="GR">
-    <w:p>
-      <w:pPr>
-        <w:pStyle w:val="CommentText"/>
-      </w:pPr>
-      <w:r>
-        <w:rPr>
-          <w:rStyle w:val="CommentReference"/>
-        </w:rPr>
-        <w:annotationRef/>
-      </w:r>
-      <w:r>
-        <w:t>How are we going to define this security criteria? Like 10+ characters, one number, one lowercase and one uppercase?</w:t>
-      </w:r>
-    </w:p>
-  </w:comment>
-  <w:comment w:id="95" w:author="Glen" w:date="2015-11-06T22:18:00Z" w:initials="GR">
-    <w:p>
-      <w:pPr>
-        <w:pStyle w:val="CommentText"/>
-      </w:pPr>
-      <w:r>
-        <w:rPr>
-          <w:rStyle w:val="CommentReference"/>
-        </w:rPr>
-        <w:annotationRef/>
-      </w:r>
-      <w:r>
-        <w:t>This may be a risk (if there is no library to do this already).  What kind of graph are we exporting?  An interactive graph or just a jpeg image?</w:t>
-      </w:r>
-    </w:p>
-  </w:comment>
-  <w:comment w:id="101" w:author="Glen" w:date="2015-11-06T22:17:00Z" w:initials="GR">
+  <w:comment w:id="94" w:author="Glen" w:date="2015-11-06T22:17:00Z" w:initials="GR">
     <w:p>
       <w:pPr>
         <w:pStyle w:val="CommentText"/>
@@ -16616,11 +16670,7 @@
 <w15:commentsEx xmlns:wpc="http://schemas.microsoft.com/office/word/2010/wordprocessingCanvas" xmlns:mc="http://schemas.openxmlformats.org/markup-compatibility/2006" xmlns:o="urn:schemas-microsoft-com:office:office" xmlns:r="http://schemas.openxmlformats.org/officeDocument/2006/relationships" xmlns:m="http://schemas.openxmlformats.org/officeDocument/2006/math" xmlns:v="urn:schemas-microsoft-com:vml" xmlns:wp14="http://schemas.microsoft.com/office/word/2010/wordprocessingDrawing" xmlns:wp="http://schemas.openxmlformats.org/drawingml/2006/wordprocessingDrawing" xmlns:w10="urn:schemas-microsoft-com:office:word" xmlns:w="http://schemas.openxmlformats.org/wordprocessingml/2006/main" xmlns:w14="http://schemas.microsoft.com/office/word/2010/wordml" xmlns:w15="http://schemas.microsoft.com/office/word/2012/wordml" xmlns:wpg="http://schemas.microsoft.com/office/word/2010/wordprocessingGroup" xmlns:wpi="http://schemas.microsoft.com/office/word/2010/wordprocessingInk" xmlns:wne="http://schemas.microsoft.com/office/word/2006/wordml" xmlns:wps="http://schemas.microsoft.com/office/word/2010/wordprocessingShape" mc:Ignorable="w14 w15 wp14">
   <w15:commentEx w15:paraId="2760F57E" w15:done="0"/>
   <w15:commentEx w15:paraId="2D0F7A8B" w15:done="0"/>
-  <w15:commentEx w15:paraId="45DCE523" w15:done="0"/>
   <w15:commentEx w15:paraId="464F43DC" w15:done="0"/>
-  <w15:commentEx w15:paraId="69EB2816" w15:done="0"/>
-  <w15:commentEx w15:paraId="7D6DB3AC" w15:done="0"/>
-  <w15:commentEx w15:paraId="6B49B212" w15:done="0"/>
   <w15:commentEx w15:paraId="6F9D4974" w15:done="0"/>
   <w15:commentEx w15:paraId="5CB9EFAF" w15:done="0"/>
 </w15:commentsEx>
@@ -16721,7 +16771,7 @@
         <w:snapToGrid w:val="0"/>
         <w:sz w:val="16"/>
       </w:rPr>
-      <w:t>11/6/2015</w:t>
+      <w:t>11/8/2015</w:t>
     </w:r>
     <w:r>
       <w:rPr>
@@ -16758,26 +16808,14 @@
       </w:rPr>
       <w:fldChar w:fldCharType="separate"/>
     </w:r>
-    <w:ins w:id="16" w:author="Glen" w:date="2015-11-06T22:29:00Z">
-      <w:r>
-        <w:rPr>
-          <w:noProof/>
-          <w:snapToGrid w:val="0"/>
-          <w:sz w:val="16"/>
-        </w:rPr>
-        <w:t>10:29:00 PM</w:t>
-      </w:r>
-    </w:ins>
-    <w:del w:id="17" w:author="Glen" w:date="2015-11-06T22:28:00Z">
-      <w:r>
-        <w:rPr>
-          <w:noProof/>
-          <w:snapToGrid w:val="0"/>
-          <w:sz w:val="16"/>
-        </w:rPr>
-        <w:delText>10:08:41 PM</w:delText>
-      </w:r>
-    </w:del>
+    <w:r>
+      <w:rPr>
+        <w:noProof/>
+        <w:snapToGrid w:val="0"/>
+        <w:sz w:val="16"/>
+      </w:rPr>
+      <w:t>9:59:16 AM</w:t>
+    </w:r>
     <w:r>
       <w:rPr>
         <w:snapToGrid w:val="0"/>
@@ -16836,7 +16874,7 @@
         <w:rStyle w:val="PageNumber"/>
         <w:noProof/>
       </w:rPr>
-      <w:t>i</w:t>
+      <w:t>ii</w:t>
     </w:r>
     <w:r>
       <w:rPr>
@@ -16930,7 +16968,7 @@
         <w:snapToGrid w:val="0"/>
         <w:sz w:val="16"/>
       </w:rPr>
-      <w:t>11/6/2015</w:t>
+      <w:t>11/8/2015</w:t>
     </w:r>
     <w:r>
       <w:rPr>
@@ -16967,26 +17005,14 @@
       </w:rPr>
       <w:fldChar w:fldCharType="separate"/>
     </w:r>
-    <w:ins w:id="18" w:author="Glen" w:date="2015-11-06T22:29:00Z">
-      <w:r>
-        <w:rPr>
-          <w:noProof/>
-          <w:snapToGrid w:val="0"/>
-          <w:sz w:val="16"/>
-        </w:rPr>
-        <w:t>10:29:00 PM</w:t>
-      </w:r>
-    </w:ins>
-    <w:del w:id="19" w:author="Glen" w:date="2015-11-06T22:28:00Z">
-      <w:r>
-        <w:rPr>
-          <w:noProof/>
-          <w:snapToGrid w:val="0"/>
-          <w:sz w:val="16"/>
-        </w:rPr>
-        <w:delText>10:08:41 PM</w:delText>
-      </w:r>
-    </w:del>
+    <w:r>
+      <w:rPr>
+        <w:noProof/>
+        <w:snapToGrid w:val="0"/>
+        <w:sz w:val="16"/>
+      </w:rPr>
+      <w:t>9:59:16 AM</w:t>
+    </w:r>
     <w:r>
       <w:rPr>
         <w:snapToGrid w:val="0"/>
@@ -17045,7 +17071,7 @@
         <w:rStyle w:val="PageNumber"/>
         <w:noProof/>
       </w:rPr>
-      <w:t xml:space="preserve"> </w:t>
+      <w:t>1</w:t>
     </w:r>
     <w:r>
       <w:rPr>
@@ -21841,7 +21867,7 @@
 </file>
 
 <file path=customXml/itemProps2.xml><?xml version="1.0" encoding="utf-8"?>
-<ds:datastoreItem xmlns:ds="http://schemas.openxmlformats.org/officeDocument/2006/customXml" ds:itemID="{2C3D0C09-1CD7-4A95-B267-73E84A278C96}">
+<ds:datastoreItem xmlns:ds="http://schemas.openxmlformats.org/officeDocument/2006/customXml" ds:itemID="{CC607B8C-BA9A-47EB-87E6-3A0CACE76BBA}">
   <ds:schemaRefs>
     <ds:schemaRef ds:uri="http://schemas.openxmlformats.org/officeDocument/2006/bibliography"/>
   </ds:schemaRefs>

</xml_diff>